<commit_message>
Update Documento de proyecto.docx
</commit_message>
<xml_diff>
--- a/Docs/Documento de proyecto.docx
+++ b/Docs/Documento de proyecto.docx
@@ -81,6 +81,8 @@
       <w:r>
         <w:t xml:space="preserve"> </w:t>
       </w:r>
+      <w:bookmarkStart w:id="0" w:name="_GoBack"/>
+      <w:bookmarkEnd w:id="0"/>
     </w:p>
     <w:p>
       <w:r>
@@ -94,8 +96,6 @@
           <w:t>https://github.com/lgalonso/Tortilla-Cooking-Mama-Web</w:t>
         </w:r>
       </w:hyperlink>
-      <w:bookmarkStart w:id="0" w:name="_GoBack"/>
-      <w:bookmarkEnd w:id="0"/>
     </w:p>
     <w:p>
       <w:r>
@@ -1846,6 +1846,18 @@
       <w:shd w:val="clear" w:color="auto" w:fill="E1DFDD"/>
     </w:rPr>
   </w:style>
+  <w:style w:type="character" w:styleId="Hipervnculovisitado">
+    <w:name w:val="FollowedHyperlink"/>
+    <w:basedOn w:val="Fuentedeprrafopredeter"/>
+    <w:uiPriority w:val="99"/>
+    <w:semiHidden/>
+    <w:unhideWhenUsed/>
+    <w:rsid w:val="009938E0"/>
+    <w:rPr>
+      <w:color w:val="954F72" w:themeColor="followedHyperlink"/>
+      <w:u w:val="single"/>
+    </w:rPr>
+  </w:style>
 </w:styles>
 </file>
 

</xml_diff>